<commit_message>
Correccion de la descripcion del CU 27 Eliminar categoria
</commit_message>
<xml_diff>
--- a/Documentación/CU-27_EliminarCategoria/CU-27_Descripción.docx
+++ b/Documentación/CU-27_EliminarCategoria/CU-27_Descripción.docx
@@ -106,6 +106,9 @@
             <w:r>
               <w:t>FRQ-</w:t>
             </w:r>
+            <w:r>
+              <w:t>33.</w:t>
+            </w:r>
           </w:p>
         </w:tc>
       </w:tr>
@@ -177,7 +180,7 @@
               <w:t xml:space="preserve">selecciona de la lista la CATEGORIA que desea eliminar y </w:t>
             </w:r>
             <w:r>
-              <w:t>hace clic en el botón “Eliminar categoría”</w:t>
+              <w:t>hace clic en el botón “Eliminar”</w:t>
             </w:r>
           </w:p>
         </w:tc>
@@ -409,7 +412,15 @@
               </w:numPr>
             </w:pPr>
             <w:r>
-              <w:t>El sistema cierra la ventana “Eliminar categoría”.</w:t>
+              <w:t xml:space="preserve">El sistema cierra la ventana </w:t>
+            </w:r>
+            <w:proofErr w:type="spellStart"/>
+            <w:r>
+              <w:t>ConfirmacionView</w:t>
+            </w:r>
+            <w:proofErr w:type="spellEnd"/>
+            <w:r>
+              <w:t>.</w:t>
             </w:r>
           </w:p>
           <w:p>
@@ -574,6 +585,38 @@
             </w:r>
             <w:r>
               <w:t xml:space="preserve"> del sistema.</w:t>
+            </w:r>
+          </w:p>
+        </w:tc>
+      </w:tr>
+      <w:tr>
+        <w:tc>
+          <w:tcPr>
+            <w:tcW w:w="2411" w:type="dxa"/>
+          </w:tcPr>
+          <w:p>
+            <w:pPr>
+              <w:rPr>
+                <w:b/>
+                <w:bCs/>
+              </w:rPr>
+            </w:pPr>
+            <w:r>
+              <w:rPr>
+                <w:b/>
+                <w:bCs/>
+              </w:rPr>
+              <w:t>Extiende</w:t>
+            </w:r>
+          </w:p>
+        </w:tc>
+        <w:tc>
+          <w:tcPr>
+            <w:tcW w:w="8221" w:type="dxa"/>
+          </w:tcPr>
+          <w:p>
+            <w:r>
+              <w:t>CU-26 Editar categoría.</w:t>
             </w:r>
           </w:p>
         </w:tc>

</xml_diff>